<commit_message>
HW - Report Update #1
</commit_message>
<xml_diff>
--- a/homework/documentation/TQS- HW midterm assignment - Report.docx
+++ b/homework/documentation/TQS- HW midterm assignment - Report.docx
@@ -64,7 +64,7 @@
         <w:rPr>
           <w:noProof/>
         </w:rPr>
-        <w:t>2023-03-24</w:t>
+        <w:t>2024-04-05</w:t>
       </w:r>
       <w:r>
         <w:fldChar w:fldCharType="end"/>
@@ -1590,13 +1590,8 @@
         <w:t>environmental data</w:t>
       </w:r>
       <w:r>
-        <w:t xml:space="preserve"> </w:t>
-      </w:r>
-      <w:proofErr w:type="spellStart"/>
-      <w:r>
-        <w:t>data</w:t>
-      </w:r>
-      <w:proofErr w:type="spellEnd"/>
+        <w:t xml:space="preserve"> data</w:t>
+      </w:r>
       <w:r>
         <w:t xml:space="preserve"> by region</w:t>
       </w:r>
@@ -1616,15 +1611,7 @@
         </w:numPr>
       </w:pPr>
       <w:r>
-        <w:t>Cache usage statistics: how many hits/</w:t>
-      </w:r>
-      <w:proofErr w:type="gramStart"/>
-      <w:r>
-        <w:t>misses,…</w:t>
-      </w:r>
-      <w:proofErr w:type="gramEnd"/>
-      <w:r>
-        <w:t xml:space="preserve"> &gt;</w:t>
+        <w:t>Cache usage statistics: how many hits/misses,… &gt;</w:t>
       </w:r>
       <w:r>
         <w:t xml:space="preserve">. </w:t>
@@ -1719,15 +1706,16 @@
         <w:t xml:space="preserve">strategy? </w:t>
       </w:r>
       <w:r>
-        <w:t xml:space="preserve">E.g.: did you do TDD? Did you choose to use Cucumber and BDD? Did you mix different testing tools, like REST-Assured and </w:t>
-      </w:r>
-      <w:proofErr w:type="gramStart"/>
-      <w:r>
-        <w:t>Cucumber?...</w:t>
-      </w:r>
-      <w:proofErr w:type="gramEnd"/>
+        <w:t>E.g.: did you do TDD? Did you choose to use Cucumber and BDD? Did you mix different testing tools, like REST-Assured and Cucumber?...</w:t>
+      </w:r>
       <w:r>
         <w:t>]</w:t>
+      </w:r>
+    </w:p>
+    <w:p/>
+    <w:p>
+      <w:r>
+        <w:t>I chose to start my work by using Cucumber and BDD to describe the user stories I wanted to develop.</w:t>
       </w:r>
     </w:p>
     <w:p>
@@ -1784,6 +1772,7 @@
       </w:pPr>
       <w:bookmarkStart w:id="12" w:name="_Toc130550547"/>
       <w:r>
+        <w:lastRenderedPageBreak/>
         <w:t>Functional testing</w:t>
       </w:r>
       <w:bookmarkEnd w:id="12"/>
@@ -1810,7 +1799,6 @@
         <w:pStyle w:val="remarks-to-remove"/>
       </w:pPr>
       <w:r>
-        <w:lastRenderedPageBreak/>
         <w:t xml:space="preserve">[may add </w:t>
       </w:r>
       <w:r>
@@ -1893,6 +1881,26 @@
     </w:p>
     <w:p/>
     <w:p>
+      <w:r>
+        <w:t xml:space="preserve">In my initial setup of the homework project, I setup SonarCloud in order to have </w:t>
+      </w:r>
+      <w:r>
+        <w:t>static code analysis right from the start. Everytime I</w:t>
+      </w:r>
+      <w:r>
+        <w:t xml:space="preserve"> push to the repository, there is a GitHub Action that runs and </w:t>
+      </w:r>
+      <w:r>
+        <w:t>evaluates the new code, checking if it passes the quality gate.</w:t>
+      </w:r>
+    </w:p>
+    <w:p/>
+    <w:p>
+      <w:r>
+        <w:t>…</w:t>
+      </w:r>
+    </w:p>
+    <w:p>
       <w:pPr>
         <w:pStyle w:val="Ttulo2"/>
       </w:pPr>
@@ -1929,6 +1937,26 @@
       </w:r>
       <w:r>
         <w:t xml:space="preserve"> </w:t>
+      </w:r>
+    </w:p>
+    <w:p/>
+    <w:p>
+      <w:r>
+        <w:t>My CI pipeline consists of a set of GitHub Actions that run everytime I push new code.</w:t>
+      </w:r>
+    </w:p>
+    <w:p>
+      <w:r>
+        <w:t>Initially, I had Sonarcloud for static code analysis</w:t>
+      </w:r>
+      <w:r>
+        <w:t xml:space="preserve">, Java CI for Maven and </w:t>
+      </w:r>
+      <w:r>
+        <w:t>CodeQL for security</w:t>
+      </w:r>
+      <w:r>
+        <w:t>.</w:t>
       </w:r>
     </w:p>
     <w:p>
@@ -1963,8 +1991,8 @@
         <w:tblLook w:val="04A0" w:firstRow="1" w:lastRow="0" w:firstColumn="1" w:lastColumn="0" w:noHBand="0" w:noVBand="1"/>
       </w:tblPr>
       <w:tblGrid>
-        <w:gridCol w:w="2830"/>
-        <w:gridCol w:w="6231"/>
+        <w:gridCol w:w="2715"/>
+        <w:gridCol w:w="6572"/>
       </w:tblGrid>
       <w:tr>
         <w:tc>
@@ -2089,31 +2117,7 @@
               <w:ind w:left="0"/>
             </w:pPr>
             <w:r>
-              <w:t>[</w:t>
-            </w:r>
-            <w:r>
-              <w:rPr>
-                <w:b/>
-                <w:bCs/>
-              </w:rPr>
-              <w:t>optional</w:t>
-            </w:r>
-            <w:r>
-              <w:t xml:space="preserve">; if you have a quality dashboard available </w:t>
-            </w:r>
-            <w:r>
-              <w:t xml:space="preserve">online </w:t>
-            </w:r>
-            <w:r>
-              <w:t xml:space="preserve">(e.g.: </w:t>
-            </w:r>
-            <w:proofErr w:type="spellStart"/>
-            <w:r>
-              <w:t>sonarcloud</w:t>
-            </w:r>
-            <w:proofErr w:type="spellEnd"/>
-            <w:r>
-              <w:t>), place the URL here]</w:t>
+              <w:t>https://sonarcloud.io/summary/new_code?id=Sytuz_TQS_108122</w:t>
             </w:r>
           </w:p>
         </w:tc>
@@ -2154,15 +2158,7 @@
               <w:t>optional</w:t>
             </w:r>
             <w:r>
-              <w:t xml:space="preserve">; if you have </w:t>
-            </w:r>
-            <w:proofErr w:type="spellStart"/>
-            <w:r>
-              <w:t>th</w:t>
-            </w:r>
-            <w:proofErr w:type="spellEnd"/>
-            <w:r>
-              <w:t xml:space="preserve"> CI pipeline definition </w:t>
+              <w:t xml:space="preserve">; if you have th CI pipeline definition </w:t>
             </w:r>
             <w:r>
               <w:t>in a server</w:t>
@@ -2263,14 +2259,30 @@
         <w:t>&gt;</w:t>
       </w:r>
     </w:p>
-    <w:p/>
+    <w:p>
+      <w:hyperlink r:id="rId8" w:history="1">
+        <w:r>
+          <w:rPr>
+            <w:rStyle w:val="Hiperligao"/>
+          </w:rPr>
+          <w:t>https://github.blog/2022-02-02-build-ci-cd-pipeline-github-actions-four-steps/</w:t>
+        </w:r>
+      </w:hyperlink>
+    </w:p>
+    <w:p>
+      <w:pPr>
+        <w:rPr>
+          <w:u w:val="single"/>
+        </w:rPr>
+      </w:pPr>
+    </w:p>
     <w:sectPr>
-      <w:headerReference w:type="even" r:id="rId8"/>
-      <w:headerReference w:type="default" r:id="rId9"/>
-      <w:footerReference w:type="even" r:id="rId10"/>
-      <w:footerReference w:type="default" r:id="rId11"/>
-      <w:headerReference w:type="first" r:id="rId12"/>
-      <w:footerReference w:type="first" r:id="rId13"/>
+      <w:headerReference w:type="even" r:id="rId9"/>
+      <w:headerReference w:type="default" r:id="rId10"/>
+      <w:footerReference w:type="even" r:id="rId11"/>
+      <w:footerReference w:type="default" r:id="rId12"/>
+      <w:headerReference w:type="first" r:id="rId13"/>
+      <w:footerReference w:type="first" r:id="rId14"/>
       <w:pgSz w:w="11906" w:h="16838" w:code="9"/>
       <w:pgMar w:top="1134" w:right="1021" w:bottom="1134" w:left="1247" w:header="680" w:footer="680" w:gutter="0"/>
       <w:cols w:space="720"/>
@@ -2428,151 +2440,46 @@
     <w:r>
       <w:rPr>
         <w:noProof/>
-        <w:lang w:eastAsia="pt-PT" w:bidi="ar-SA"/>
-      </w:rPr>
-      <mc:AlternateContent>
-        <mc:Choice Requires="wps">
-          <w:drawing>
-            <wp:anchor distT="0" distB="0" distL="63500" distR="63500" simplePos="0" relativeHeight="251658240" behindDoc="1" locked="0" layoutInCell="1" allowOverlap="1" wp14:anchorId="5B6321DD" wp14:editId="0516F19B">
-              <wp:simplePos x="0" y="0"/>
-              <wp:positionH relativeFrom="page">
-                <wp:posOffset>810260</wp:posOffset>
-              </wp:positionH>
-              <wp:positionV relativeFrom="page">
-                <wp:posOffset>9589135</wp:posOffset>
-              </wp:positionV>
-              <wp:extent cx="6126480" cy="266700"/>
-              <wp:effectExtent l="635" t="0" r="0" b="2540"/>
-              <wp:wrapNone/>
-              <wp:docPr id="1" name="Text Box 19"/>
-              <wp:cNvGraphicFramePr>
-                <a:graphicFrameLocks xmlns:a="http://schemas.openxmlformats.org/drawingml/2006/main"/>
-              </wp:cNvGraphicFramePr>
-              <a:graphic xmlns:a="http://schemas.openxmlformats.org/drawingml/2006/main">
-                <a:graphicData uri="http://schemas.microsoft.com/office/word/2010/wordprocessingShape">
-                  <wps:wsp>
-                    <wps:cNvSpPr txBox="1">
-                      <a:spLocks noChangeArrowheads="1"/>
-                    </wps:cNvSpPr>
-                    <wps:spPr bwMode="auto">
-                      <a:xfrm>
-                        <a:off x="0" y="0"/>
-                        <a:ext cx="6126480" cy="266700"/>
-                      </a:xfrm>
-                      <a:prstGeom prst="rect">
-                        <a:avLst/>
-                      </a:prstGeom>
-                      <a:noFill/>
-                      <a:ln>
-                        <a:noFill/>
-                      </a:ln>
-                      <a:extLst>
-                        <a:ext uri="{909E8E84-426E-40DD-AFC4-6F175D3DCCD1}">
-                          <a14:hiddenFill xmlns:a14="http://schemas.microsoft.com/office/drawing/2010/main">
-                            <a:solidFill>
-                              <a:srgbClr val="FFFFFF"/>
-                            </a:solidFill>
-                          </a14:hiddenFill>
-                        </a:ext>
-                        <a:ext uri="{91240B29-F687-4F45-9708-019B960494DF}">
-                          <a14:hiddenLine xmlns:a14="http://schemas.microsoft.com/office/drawing/2010/main" w="9525">
-                            <a:solidFill>
-                              <a:srgbClr val="000000"/>
-                            </a:solidFill>
-                            <a:miter lim="800000"/>
-                            <a:headEnd/>
-                            <a:tailEnd/>
-                          </a14:hiddenLine>
-                        </a:ext>
-                      </a:extLst>
-                    </wps:spPr>
-                    <wps:txbx>
-                      <w:txbxContent>
-                        <w:p>
-                          <w:r>
-                            <w:t>© Copyright IBM Corp. 2016. All rights reserved.</w:t>
-                          </w:r>
-                          <w:r>
-                            <w:tab/>
-                          </w:r>
-                          <w:r>
-                            <w:fldChar w:fldCharType="begin"/>
-                          </w:r>
-                          <w:r>
-                            <w:instrText xml:space="preserve"> PAGE \* MERGEFORMAT </w:instrText>
-                          </w:r>
-                          <w:r>
-                            <w:fldChar w:fldCharType="separate"/>
-                          </w:r>
-                          <w:r>
-                            <w:rPr>
-                              <w:noProof/>
-                            </w:rPr>
-                            <w:t>8</w:t>
-                          </w:r>
-                          <w:r>
-                            <w:fldChar w:fldCharType="end"/>
-                          </w:r>
-                        </w:p>
-                      </w:txbxContent>
-                    </wps:txbx>
-                    <wps:bodyPr rot="0" vert="horz" wrap="square" lIns="0" tIns="0" rIns="0" bIns="0" anchor="t" anchorCtr="0" upright="1">
-                      <a:spAutoFit/>
-                    </wps:bodyPr>
-                  </wps:wsp>
-                </a:graphicData>
-              </a:graphic>
-              <wp14:sizeRelH relativeFrom="page">
-                <wp14:pctWidth>0</wp14:pctWidth>
-              </wp14:sizeRelH>
-              <wp14:sizeRelV relativeFrom="page">
-                <wp14:pctHeight>0</wp14:pctHeight>
-              </wp14:sizeRelV>
-            </wp:anchor>
-          </w:drawing>
-        </mc:Choice>
-        <mc:Fallback>
-          <w:pict>
-            <v:shapetype w14:anchorId="5B6321DD" id="_x0000_t202" coordsize="21600,21600" o:spt="202" path="m,l,21600r21600,l21600,xe">
-              <v:stroke joinstyle="miter"/>
-              <v:path gradientshapeok="t" o:connecttype="rect"/>
-            </v:shapetype>
-            <v:shape id="Text Box 19" o:spid="_x0000_s1026" type="#_x0000_t202" style="position:absolute;left:0;text-align:left;margin-left:63.8pt;margin-top:755.05pt;width:482.4pt;height:21pt;z-index:-251658240;visibility:visible;mso-wrap-style:square;mso-width-percent:0;mso-height-percent:0;mso-wrap-distance-left:5pt;mso-wrap-distance-top:0;mso-wrap-distance-right:5pt;mso-wrap-distance-bottom:0;mso-position-horizontal:absolute;mso-position-horizontal-relative:page;mso-position-vertical:absolute;mso-position-vertical-relative:page;mso-width-percent:0;mso-height-percent:0;mso-width-relative:page;mso-height-relative:page;v-text-anchor:top" o:gfxdata="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" filled="f" stroked="f">
-              <v:textbox style="mso-fit-shape-to-text:t" inset="0,0,0,0">
-                <w:txbxContent>
-                  <w:p>
-                    <w:r>
-                      <w:t>© Copyright IBM Corp. 2016. All rights reserved.</w:t>
-                    </w:r>
-                    <w:r>
-                      <w:tab/>
-                    </w:r>
-                    <w:r>
-                      <w:fldChar w:fldCharType="begin"/>
-                    </w:r>
-                    <w:r>
-                      <w:instrText xml:space="preserve"> PAGE \* MERGEFORMAT </w:instrText>
-                    </w:r>
-                    <w:r>
-                      <w:fldChar w:fldCharType="separate"/>
-                    </w:r>
-                    <w:r>
-                      <w:rPr>
-                        <w:noProof/>
-                      </w:rPr>
-                      <w:t>8</w:t>
-                    </w:r>
-                    <w:r>
-                      <w:fldChar w:fldCharType="end"/>
-                    </w:r>
-                  </w:p>
-                </w:txbxContent>
-              </v:textbox>
-              <w10:wrap anchorx="page" anchory="page"/>
-            </v:shape>
-          </w:pict>
-        </mc:Fallback>
-      </mc:AlternateContent>
+      </w:rPr>
+      <w:pict w14:anchorId="5F67D67A">
+        <v:shapetype id="_x0000_t202" coordsize="21600,21600" o:spt="202" path="m,l,21600r21600,l21600,xe">
+          <v:stroke joinstyle="miter"/>
+          <v:path gradientshapeok="t" o:connecttype="rect"/>
+        </v:shapetype>
+        <v:shape id="Text Box 19" o:spid="_x0000_s1025" type="#_x0000_t202" style="position:absolute;left:0;text-align:left;margin-left:63.8pt;margin-top:755.05pt;width:482.4pt;height:21pt;z-index:-251658240;visibility:visible;mso-wrap-style:square;mso-width-percent:0;mso-height-percent:0;mso-wrap-distance-left:5pt;mso-wrap-distance-top:0;mso-wrap-distance-right:5pt;mso-wrap-distance-bottom:0;mso-position-horizontal:absolute;mso-position-horizontal-relative:page;mso-position-vertical:absolute;mso-position-vertical-relative:page;mso-width-percent:0;mso-height-percent:0;mso-width-relative:page;mso-height-relative:page;v-text-anchor:top" o:gfxdata="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" filled="f" stroked="f">
+          <v:textbox style="mso-fit-shape-to-text:t" inset="0,0,0,0">
+            <w:txbxContent>
+              <w:p>
+                <w:r>
+                  <w:t>© Copyright IBM Corp. 2016. All rights reserved.</w:t>
+                </w:r>
+                <w:r>
+                  <w:tab/>
+                </w:r>
+                <w:r>
+                  <w:fldChar w:fldCharType="begin"/>
+                </w:r>
+                <w:r>
+                  <w:instrText xml:space="preserve"> PAGE \* MERGEFORMAT </w:instrText>
+                </w:r>
+                <w:r>
+                  <w:fldChar w:fldCharType="separate"/>
+                </w:r>
+                <w:r>
+                  <w:rPr>
+                    <w:noProof/>
+                  </w:rPr>
+                  <w:t>8</w:t>
+                </w:r>
+                <w:r>
+                  <w:fldChar w:fldCharType="end"/>
+                </w:r>
+              </w:p>
+            </w:txbxContent>
+          </v:textbox>
+          <w10:wrap anchorx="page" anchory="page"/>
+        </v:shape>
+      </w:pict>
     </w:r>
   </w:p>
 </w:ftr>

</xml_diff>

<commit_message>
HW - Report Update 2
</commit_message>
<xml_diff>
--- a/homework/documentation/TQS- HW midterm assignment - Report.docx
+++ b/homework/documentation/TQS- HW midterm assignment - Report.docx
@@ -64,7 +64,7 @@
         <w:rPr>
           <w:noProof/>
         </w:rPr>
-        <w:t>2024-04-05</w:t>
+        <w:t>2024-04-06</w:t>
       </w:r>
       <w:r>
         <w:fldChar w:fldCharType="end"/>
@@ -1454,6 +1454,45 @@
         <w:t>&gt;</w:t>
       </w:r>
     </w:p>
+    <w:p/>
+    <w:p>
+      <w:r>
+        <w:t>This application is targeted towards people who use public transport to travel between cities and want a fast and affordable experience.</w:t>
+      </w:r>
+    </w:p>
+    <w:p/>
+    <w:p>
+      <w:r>
+        <w:t>For this homework, I chose to create two actors: John and Lily.</w:t>
+      </w:r>
+    </w:p>
+    <w:p/>
+    <w:p>
+      <w:r>
+        <w:t>Lily is a university student who studies away from her home city. Every week, she goes home to be with her parents and hangout with her friends. Because of that, she needs an affordable way to maintain that lifestyle.</w:t>
+      </w:r>
+    </w:p>
+    <w:p/>
+    <w:p>
+      <w:r>
+        <w:t xml:space="preserve">John is a businessman that travels a lot, and between different countries. Sometimes, he travels to countries outside of the European Union, and ends up using different currencies. He also isn’t that high up in the chain of </w:t>
+      </w:r>
+      <w:r>
+        <w:t>command and</w:t>
+      </w:r>
+      <w:r>
+        <w:t xml:space="preserve"> does not have the </w:t>
+      </w:r>
+      <w:r>
+        <w:t>company resources he should have regarding his traveling expenses.</w:t>
+      </w:r>
+      <w:r>
+        <w:t xml:space="preserve"> Because of that, he needs a</w:t>
+      </w:r>
+      <w:r>
+        <w:t>n affordable travel service that accepts different currencies.</w:t>
+      </w:r>
+    </w:p>
     <w:p>
       <w:pPr>
         <w:pStyle w:val="Ttulo2"/>
@@ -1511,6 +1550,23 @@
       </w:r>
       <w:r>
         <w:t>used&gt;</w:t>
+      </w:r>
+    </w:p>
+    <w:p/>
+    <w:p>
+      <w:r>
+        <w:t>I am using SpringBoot along with Thymeleaf, for template generation, and Bootstrap (with HTML, CSS and JS) for the frontend.</w:t>
+      </w:r>
+    </w:p>
+    <w:p/>
+    <w:p>
+      <w:pPr>
+        <w:rPr>
+          <w:u w:val="single"/>
+        </w:rPr>
+      </w:pPr>
+      <w:r>
+        <w:t>For testing, I used Cucumber.</w:t>
       </w:r>
     </w:p>
     <w:p>
@@ -1674,6 +1730,7 @@
       </w:pPr>
       <w:bookmarkStart w:id="8" w:name="_Toc130550544"/>
       <w:r>
+        <w:lastRenderedPageBreak/>
         <w:t>Quality assurance</w:t>
       </w:r>
       <w:bookmarkEnd w:id="8"/>
@@ -1717,6 +1774,9 @@
       <w:r>
         <w:t>I chose to start my work by using Cucumber and BDD to describe the user stories I wanted to develop.</w:t>
       </w:r>
+      <w:r>
+        <w:t xml:space="preserve"> When I developed the frontend, I used Cucumber, along with Selenium, to statically test the frontend, while also creating the basis of what was my final frontend testing scene.</w:t>
+      </w:r>
     </w:p>
     <w:p>
       <w:pPr>
@@ -1772,7 +1832,6 @@
       </w:pPr>
       <w:bookmarkStart w:id="12" w:name="_Toc130550547"/>
       <w:r>
-        <w:lastRenderedPageBreak/>
         <w:t>Functional testing</w:t>
       </w:r>
       <w:bookmarkEnd w:id="12"/>
@@ -1965,6 +2024,7 @@
       </w:pPr>
       <w:bookmarkStart w:id="15" w:name="_Toc130550550"/>
       <w:r>
+        <w:lastRenderedPageBreak/>
         <w:t>References</w:t>
       </w:r>
       <w:r>
@@ -2446,7 +2506,7 @@
           <v:stroke joinstyle="miter"/>
           <v:path gradientshapeok="t" o:connecttype="rect"/>
         </v:shapetype>
-        <v:shape id="Text Box 19" o:spid="_x0000_s1025" type="#_x0000_t202" style="position:absolute;left:0;text-align:left;margin-left:63.8pt;margin-top:755.05pt;width:482.4pt;height:21pt;z-index:-251658240;visibility:visible;mso-wrap-style:square;mso-width-percent:0;mso-height-percent:0;mso-wrap-distance-left:5pt;mso-wrap-distance-top:0;mso-wrap-distance-right:5pt;mso-wrap-distance-bottom:0;mso-position-horizontal:absolute;mso-position-horizontal-relative:page;mso-position-vertical:absolute;mso-position-vertical-relative:page;mso-width-percent:0;mso-height-percent:0;mso-width-relative:page;mso-height-relative:page;v-text-anchor:top" o:gfxdata="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" filled="f" stroked="f">
+        <v:shape id="Text Box 19" o:spid="_x0000_s1025" type="#_x0000_t202" style="position:absolute;left:0;text-align:left;margin-left:63.8pt;margin-top:755.05pt;width:482.4pt;height:21pt;z-index:-251658752;visibility:visible;mso-wrap-style:square;mso-width-percent:0;mso-height-percent:0;mso-wrap-distance-left:5pt;mso-wrap-distance-top:0;mso-wrap-distance-right:5pt;mso-wrap-distance-bottom:0;mso-position-horizontal:absolute;mso-position-horizontal-relative:page;mso-position-vertical:absolute;mso-position-vertical-relative:page;mso-width-percent:0;mso-height-percent:0;mso-width-relative:page;mso-height-relative:page;v-text-anchor:top" o:gfxdata="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" filled="f" stroked="f">
           <v:textbox style="mso-fit-shape-to-text:t" inset="0,0,0,0">
             <w:txbxContent>
               <w:p>

</xml_diff>